<commit_message>
final solution lab 1 and 2
</commit_message>
<xml_diff>
--- a/Lesson 1/Варианты/Вариант 8/Лаб1_Отчет.docx
+++ b/Lesson 1/Варианты/Вариант 8/Лаб1_Отчет.docx
@@ -10,7 +10,7 @@
         <w:jc w:val="center"/>
         <w:rPr/>
       </w:pPr>
-      <w:bookmarkStart w:colFirst="0" w:colLast="0" w:name="_e2cbde3doykt" w:id="0"/>
+      <w:bookmarkStart w:colFirst="0" w:colLast="0" w:name="_gjdgxs" w:id="0"/>
       <w:bookmarkEnd w:id="0"/>
       <w:r>
         <w:rPr>
@@ -26,7 +26,7 @@
         <w:jc w:val="center"/>
         <w:rPr/>
       </w:pPr>
-      <w:bookmarkStart w:colFirst="0" w:colLast="0" w:name="_j2d90osbjohg" w:id="1"/>
+      <w:bookmarkStart w:colFirst="0" w:colLast="0" w:name="_30j0zll" w:id="1"/>
       <w:bookmarkEnd w:id="1"/>
       <w:r>
         <w:rPr>
@@ -42,7 +42,7 @@
         <w:jc w:val="center"/>
         <w:rPr/>
       </w:pPr>
-      <w:bookmarkStart w:colFirst="0" w:colLast="0" w:name="_c2jsctpior98" w:id="2"/>
+      <w:bookmarkStart w:colFirst="0" w:colLast="0" w:name="_1fob9te" w:id="2"/>
       <w:bookmarkEnd w:id="2"/>
       <w:r>
         <w:rPr>
@@ -58,13 +58,26 @@
         <w:jc w:val="center"/>
         <w:rPr/>
       </w:pPr>
-      <w:bookmarkStart w:colFirst="0" w:colLast="0" w:name="_lt62knpb5xz" w:id="3"/>
+      <w:bookmarkStart w:colFirst="0" w:colLast="0" w:name="_eaua2535ygoq" w:id="3"/>
       <w:bookmarkEnd w:id="3"/>
       <w:r>
         <w:rPr>
           <w:rtl w:val="0"/>
         </w:rPr>
-        <w:t xml:space="preserve">Отчет по Лабораторной работе №1</w:t>
+        <w:t xml:space="preserve">Отчет по Лабораторной работе №1 и №2</w:t>
+      </w:r>
+    </w:p>
+    <w:p>
+      <w:pPr>
+        <w:contextualSpacing w:val="0"/>
+        <w:jc w:val="center"/>
+        <w:rPr/>
+      </w:pPr>
+      <w:r>
+        <w:rPr>
+          <w:rtl w:val="0"/>
+        </w:rPr>
+        <w:t xml:space="preserve">“Деревья решений, Случайный Лес, Градиентный Бустинг”</w:t>
       </w:r>
     </w:p>
     <w:p>
@@ -101,7 +114,7 @@
         <w:jc w:val="center"/>
         <w:rPr/>
       </w:pPr>
-      <w:bookmarkStart w:colFirst="0" w:colLast="0" w:name="_vlg1xb3rp96p" w:id="4"/>
+      <w:bookmarkStart w:colFirst="0" w:colLast="0" w:name="_2et92p0" w:id="4"/>
       <w:bookmarkEnd w:id="4"/>
       <w:r>
         <w:rPr>
@@ -117,7 +130,7 @@
         <w:jc w:val="center"/>
         <w:rPr/>
       </w:pPr>
-      <w:bookmarkStart w:colFirst="0" w:colLast="0" w:name="_wnl33kdty3mf" w:id="5"/>
+      <w:bookmarkStart w:colFirst="0" w:colLast="0" w:name="_tyjcwt" w:id="5"/>
       <w:bookmarkEnd w:id="5"/>
       <w:r>
         <w:rPr>
@@ -133,7 +146,7 @@
         <w:jc w:val="center"/>
         <w:rPr/>
       </w:pPr>
-      <w:bookmarkStart w:colFirst="0" w:colLast="0" w:name="_i2ow4t6ljenj" w:id="6"/>
+      <w:bookmarkStart w:colFirst="0" w:colLast="0" w:name="_3dy6vkm" w:id="6"/>
       <w:bookmarkEnd w:id="6"/>
       <w:r>
         <w:rPr>
@@ -149,7 +162,7 @@
         <w:jc w:val="center"/>
         <w:rPr/>
       </w:pPr>
-      <w:bookmarkStart w:colFirst="0" w:colLast="0" w:name="_1ndnlqqgi77n" w:id="7"/>
+      <w:bookmarkStart w:colFirst="0" w:colLast="0" w:name="_1t3h5sf" w:id="7"/>
       <w:bookmarkEnd w:id="7"/>
       <w:r>
         <w:rPr>
@@ -165,7 +178,7 @@
         <w:jc w:val="center"/>
         <w:rPr/>
       </w:pPr>
-      <w:bookmarkStart w:colFirst="0" w:colLast="0" w:name="_nm9dokgz0g0x" w:id="8"/>
+      <w:bookmarkStart w:colFirst="0" w:colLast="0" w:name="_4d34og8" w:id="8"/>
       <w:bookmarkEnd w:id="8"/>
       <w:r>
         <w:rPr>
@@ -181,7 +194,7 @@
         <w:jc w:val="center"/>
         <w:rPr/>
       </w:pPr>
-      <w:bookmarkStart w:colFirst="0" w:colLast="0" w:name="_gjsaoqg5j0dc" w:id="9"/>
+      <w:bookmarkStart w:colFirst="0" w:colLast="0" w:name="_2s8eyo1" w:id="9"/>
       <w:bookmarkEnd w:id="9"/>
       <w:r>
         <w:rPr>
@@ -197,7 +210,7 @@
         <w:jc w:val="center"/>
         <w:rPr/>
       </w:pPr>
-      <w:bookmarkStart w:colFirst="0" w:colLast="0" w:name="_qc9mdjlbisby" w:id="10"/>
+      <w:bookmarkStart w:colFirst="0" w:colLast="0" w:name="_17dp8vu" w:id="10"/>
       <w:bookmarkEnd w:id="10"/>
       <w:r>
         <w:rPr>
@@ -214,7 +227,7 @@
         <w:jc w:val="center"/>
         <w:rPr/>
       </w:pPr>
-      <w:bookmarkStart w:colFirst="0" w:colLast="0" w:name="_gamytxgfrcvc" w:id="11"/>
+      <w:bookmarkStart w:colFirst="0" w:colLast="0" w:name="_3rdcrjn" w:id="11"/>
       <w:bookmarkEnd w:id="11"/>
       <w:r>
         <w:rPr>
@@ -255,7 +268,7 @@
         <w:jc w:val="center"/>
         <w:rPr/>
       </w:pPr>
-      <w:bookmarkStart w:colFirst="0" w:colLast="0" w:name="_yzw5fn29124m" w:id="12"/>
+      <w:bookmarkStart w:colFirst="0" w:colLast="0" w:name="_26in1rg" w:id="12"/>
       <w:bookmarkEnd w:id="12"/>
       <w:r>
         <w:rPr>
@@ -275,7 +288,7 @@
         <w:rPr>
           <w:rtl w:val="0"/>
         </w:rPr>
-        <w:t xml:space="preserve">Задача относится к области сельского хозяйства. Данные представляют собой набор характеристик трех различных сортов пшеницы (Kama, Rosa и Canadian) по 70 элементов каждого вида в выборке. Визуализация внутренней структуры зерна была проведена при помощи техники мягкого рентгеновского излучения. Изображения структуры зерен были сохранены на рентгеновские пластины Kodak. Зерна пшеницы были получены с экспериментальных полей Института Агрофизики Польской Академии Наук (г. Люблин).</w:t>
+        <w:t xml:space="preserve">Задача относится к области сельского хозяйства. Данные представляют собой набор характеристик трех различных сортов пшеницы (Kama, Rosa и Canadian) по 70 элементов каждого вида в выборке. Визуализация внутренней структуры зерна была проведена при помощи техники мягкого рентгеновского излучения. Изображения структуры зерен были сохранены на рентгеновские пластины Kodak. Зерна пшеницы были получены из экспериментальных полей Института Агрофизики Польской Академии Наук (г. Люблин).</w:t>
       </w:r>
     </w:p>
     <w:p>
@@ -286,7 +299,7 @@
         <w:contextualSpacing w:val="0"/>
         <w:rPr/>
       </w:pPr>
-      <w:bookmarkStart w:colFirst="0" w:colLast="0" w:name="_uqzmvs8cimqn" w:id="13"/>
+      <w:bookmarkStart w:colFirst="0" w:colLast="0" w:name="_lnxbz9" w:id="13"/>
       <w:bookmarkEnd w:id="13"/>
       <w:r>
         <w:rPr>
@@ -564,7 +577,7 @@
         <w:jc w:val="center"/>
         <w:rPr/>
       </w:pPr>
-      <w:bookmarkStart w:colFirst="0" w:colLast="0" w:name="_pzyvimr8nmh1" w:id="14"/>
+      <w:bookmarkStart w:colFirst="0" w:colLast="0" w:name="_35nkun2" w:id="14"/>
       <w:bookmarkEnd w:id="14"/>
       <w:r>
         <w:rPr>
@@ -646,7 +659,7 @@
         <w:jc w:val="center"/>
         <w:rPr/>
       </w:pPr>
-      <w:bookmarkStart w:colFirst="0" w:colLast="0" w:name="_svx5rh7d2yi9" w:id="15"/>
+      <w:bookmarkStart w:colFirst="0" w:colLast="0" w:name="_1ksv4uv" w:id="15"/>
       <w:bookmarkEnd w:id="15"/>
       <w:r>
         <w:rPr>
@@ -718,6 +731,267 @@
         <w:rPr>
           <w:rtl w:val="0"/>
         </w:rPr>
+        <w:t xml:space="preserve">Код с оптимальными параметрами:</w:t>
+      </w:r>
+    </w:p>
+    <w:p>
+      <w:pPr>
+        <w:spacing w:line="360" w:lineRule="auto"/>
+        <w:ind w:left="0" w:firstLine="0"/>
+        <w:contextualSpacing w:val="0"/>
+        <w:rPr>
+          <w:rFonts w:ascii="Courier New" w:cs="Courier New" w:eastAsia="Courier New" w:hAnsi="Courier New"/>
+        </w:rPr>
+      </w:pPr>
+      <w:r>
+        <w:rPr>
+          <w:rtl w:val="0"/>
+        </w:rPr>
+      </w:r>
+    </w:p>
+    <w:p>
+      <w:pPr>
+        <w:spacing w:line="360" w:lineRule="auto"/>
+        <w:ind w:left="0" w:firstLine="0"/>
+        <w:contextualSpacing w:val="0"/>
+        <w:rPr>
+          <w:rFonts w:ascii="Courier New" w:cs="Courier New" w:eastAsia="Courier New" w:hAnsi="Courier New"/>
+        </w:rPr>
+      </w:pPr>
+      <w:r>
+        <w:rPr>
+          <w:rFonts w:ascii="Courier New" w:cs="Courier New" w:eastAsia="Courier New" w:hAnsi="Courier New"/>
+          <w:rtl w:val="0"/>
+        </w:rPr>
+        <w:t xml:space="preserve">clf = DecisionTreeClassifier(criterion='entropy', max_depth=7, max_features=7, random_state=random_state)</w:t>
+      </w:r>
+    </w:p>
+    <w:p>
+      <w:pPr>
+        <w:spacing w:line="360" w:lineRule="auto"/>
+        <w:ind w:left="0" w:firstLine="0"/>
+        <w:contextualSpacing w:val="0"/>
+        <w:rPr>
+          <w:rFonts w:ascii="Courier New" w:cs="Courier New" w:eastAsia="Courier New" w:hAnsi="Courier New"/>
+        </w:rPr>
+      </w:pPr>
+      <w:r>
+        <w:rPr>
+          <w:rFonts w:ascii="Courier New" w:cs="Courier New" w:eastAsia="Courier New" w:hAnsi="Courier New"/>
+          <w:rtl w:val="0"/>
+        </w:rPr>
+        <w:t xml:space="preserve">scores = cross_val_score(clf, X, y, cv=5)</w:t>
+      </w:r>
+    </w:p>
+    <w:p>
+      <w:pPr>
+        <w:spacing w:line="360" w:lineRule="auto"/>
+        <w:ind w:left="0" w:firstLine="0"/>
+        <w:contextualSpacing w:val="0"/>
+        <w:rPr>
+          <w:rFonts w:ascii="Courier New" w:cs="Courier New" w:eastAsia="Courier New" w:hAnsi="Courier New"/>
+        </w:rPr>
+      </w:pPr>
+      <w:r>
+        <w:rPr>
+          <w:rFonts w:ascii="Courier New" w:cs="Courier New" w:eastAsia="Courier New" w:hAnsi="Courier New"/>
+          <w:rtl w:val="0"/>
+        </w:rPr>
+        <w:t xml:space="preserve">scores.mean()</w:t>
+      </w:r>
+    </w:p>
+    <w:p>
+      <w:pPr>
+        <w:spacing w:line="360" w:lineRule="auto"/>
+        <w:ind w:left="2160" w:firstLine="0"/>
+        <w:contextualSpacing w:val="0"/>
+        <w:rPr/>
+      </w:pPr>
+      <w:r>
+        <w:rPr>
+          <w:rtl w:val="0"/>
+        </w:rPr>
+      </w:r>
+    </w:p>
+    <w:p>
+      <w:pPr>
+        <w:spacing w:line="360" w:lineRule="auto"/>
+        <w:ind w:left="2160" w:firstLine="0"/>
+        <w:contextualSpacing w:val="0"/>
+        <w:rPr/>
+      </w:pPr>
+      <w:r>
+        <w:rPr>
+          <w:rtl w:val="0"/>
+        </w:rPr>
+      </w:r>
+    </w:p>
+    <w:p>
+      <w:pPr>
+        <w:spacing w:line="360" w:lineRule="auto"/>
+        <w:ind w:left="2160" w:firstLine="0"/>
+        <w:contextualSpacing w:val="0"/>
+        <w:rPr/>
+      </w:pPr>
+      <w:r>
+        <w:rPr>
+          <w:rtl w:val="0"/>
+        </w:rPr>
+      </w:r>
+    </w:p>
+    <w:p>
+      <w:pPr>
+        <w:spacing w:line="360" w:lineRule="auto"/>
+        <w:ind w:left="2160" w:firstLine="0"/>
+        <w:contextualSpacing w:val="0"/>
+        <w:rPr/>
+      </w:pPr>
+      <w:r>
+        <w:rPr>
+          <w:rtl w:val="0"/>
+        </w:rPr>
+      </w:r>
+    </w:p>
+    <w:p>
+      <w:pPr>
+        <w:spacing w:line="360" w:lineRule="auto"/>
+        <w:ind w:left="2160" w:firstLine="0"/>
+        <w:contextualSpacing w:val="0"/>
+        <w:rPr/>
+      </w:pPr>
+      <w:r>
+        <w:rPr>
+          <w:rtl w:val="0"/>
+        </w:rPr>
+      </w:r>
+    </w:p>
+    <w:p>
+      <w:pPr>
+        <w:spacing w:line="360" w:lineRule="auto"/>
+        <w:ind w:left="2160" w:firstLine="0"/>
+        <w:contextualSpacing w:val="0"/>
+        <w:rPr/>
+      </w:pPr>
+      <w:r>
+        <w:rPr>
+          <w:rtl w:val="0"/>
+        </w:rPr>
+      </w:r>
+    </w:p>
+    <w:p>
+      <w:pPr>
+        <w:spacing w:line="360" w:lineRule="auto"/>
+        <w:ind w:left="2160" w:firstLine="0"/>
+        <w:contextualSpacing w:val="0"/>
+        <w:rPr/>
+      </w:pPr>
+      <w:r>
+        <w:rPr>
+          <w:rtl w:val="0"/>
+        </w:rPr>
+      </w:r>
+    </w:p>
+    <w:p>
+      <w:pPr>
+        <w:spacing w:line="360" w:lineRule="auto"/>
+        <w:ind w:left="2160" w:firstLine="0"/>
+        <w:contextualSpacing w:val="0"/>
+        <w:rPr>
+          <w:b w:val="1"/>
+        </w:rPr>
+      </w:pPr>
+      <w:r>
+        <w:rPr>
+          <w:rtl w:val="0"/>
+        </w:rPr>
+      </w:r>
+    </w:p>
+    <w:p>
+      <w:pPr>
+        <w:spacing w:line="360" w:lineRule="auto"/>
+        <w:ind w:left="2160" w:firstLine="0"/>
+        <w:contextualSpacing w:val="0"/>
+        <w:rPr>
+          <w:b w:val="1"/>
+        </w:rPr>
+      </w:pPr>
+      <w:r>
+        <w:rPr>
+          <w:b w:val="1"/>
+          <w:rtl w:val="0"/>
+        </w:rPr>
+        <w:t xml:space="preserve">Визуализация работы дерева с оптимальными параметрами.</w:t>
+      </w:r>
+    </w:p>
+    <w:p>
+      <w:pPr>
+        <w:spacing w:line="360" w:lineRule="auto"/>
+        <w:contextualSpacing w:val="0"/>
+        <w:rPr/>
+      </w:pPr>
+      <w:r>
+        <w:rPr/>
+        <w:drawing>
+          <wp:inline distB="114300" distT="114300" distL="114300" distR="114300">
+            <wp:extent cx="5731200" cy="4546600"/>
+            <wp:effectExtent b="0" l="0" r="0" t="0"/>
+            <wp:docPr id="6" name="image13.png"/>
+            <a:graphic>
+              <a:graphicData uri="http://schemas.openxmlformats.org/drawingml/2006/picture">
+                <pic:pic>
+                  <pic:nvPicPr>
+                    <pic:cNvPr id="0" name="image13.png"/>
+                    <pic:cNvPicPr preferRelativeResize="0"/>
+                  </pic:nvPicPr>
+                  <pic:blipFill>
+                    <a:blip r:embed="rId5"/>
+                    <a:srcRect b="0" l="0" r="0" t="0"/>
+                    <a:stretch>
+                      <a:fillRect/>
+                    </a:stretch>
+                  </pic:blipFill>
+                  <pic:spPr>
+                    <a:xfrm>
+                      <a:off x="0" y="0"/>
+                      <a:ext cx="5731200" cy="4546600"/>
+                    </a:xfrm>
+                    <a:prstGeom prst="rect"/>
+                    <a:ln/>
+                  </pic:spPr>
+                </pic:pic>
+              </a:graphicData>
+            </a:graphic>
+          </wp:inline>
+        </w:drawing>
+      </w:r>
+      <w:r>
+        <w:rPr>
+          <w:rtl w:val="0"/>
+        </w:rPr>
+      </w:r>
+    </w:p>
+    <w:p>
+      <w:pPr>
+        <w:spacing w:line="360" w:lineRule="auto"/>
+        <w:contextualSpacing w:val="0"/>
+        <w:rPr/>
+      </w:pPr>
+      <w:r>
+        <w:rPr>
+          <w:rtl w:val="0"/>
+        </w:rPr>
+      </w:r>
+    </w:p>
+    <w:p>
+      <w:pPr>
+        <w:spacing w:line="360" w:lineRule="auto"/>
+        <w:contextualSpacing w:val="0"/>
+        <w:rPr/>
+      </w:pPr>
+      <w:r>
+        <w:rPr>
+          <w:rtl w:val="0"/>
+        </w:rPr>
         <w:t xml:space="preserve">К отчету приложен файл Lab1.ipynb с детальной визуализацией вышесказанного.</w:t>
       </w:r>
     </w:p>
@@ -766,7 +1040,7 @@
         <w:jc w:val="center"/>
         <w:rPr/>
       </w:pPr>
-      <w:bookmarkStart w:colFirst="0" w:colLast="0" w:name="_2l7toszh44jg" w:id="16"/>
+      <w:bookmarkStart w:colFirst="0" w:colLast="0" w:name="_44sinio" w:id="16"/>
       <w:bookmarkEnd w:id="16"/>
       <w:r>
         <w:rPr>
@@ -802,35 +1076,1384 @@
     </w:p>
     <w:p>
       <w:pPr>
-        <w:spacing w:line="360" w:lineRule="auto"/>
-        <w:contextualSpacing w:val="0"/>
-        <w:rPr/>
-      </w:pPr>
-      <w:r>
-        <w:rPr>
-          <w:rtl w:val="0"/>
-        </w:rPr>
-      </w:r>
-    </w:p>
-    <w:p>
-      <w:pPr>
-        <w:spacing w:line="360" w:lineRule="auto"/>
-        <w:ind w:left="0" w:firstLine="0"/>
-        <w:contextualSpacing w:val="0"/>
-        <w:rPr/>
-      </w:pPr>
-      <w:r>
-        <w:rPr>
-          <w:rtl w:val="0"/>
-        </w:rPr>
-      </w:r>
-    </w:p>
-    <w:p>
-      <w:pPr>
-        <w:spacing w:line="360" w:lineRule="auto"/>
-        <w:ind w:left="0" w:firstLine="0"/>
-        <w:contextualSpacing w:val="0"/>
-        <w:rPr/>
+        <w:pStyle w:val="Heading2"/>
+        <w:spacing w:line="360" w:lineRule="auto"/>
+        <w:contextualSpacing w:val="0"/>
+        <w:jc w:val="center"/>
+        <w:rPr/>
+      </w:pPr>
+      <w:bookmarkStart w:colFirst="0" w:colLast="0" w:name="_8lh5xwuwgpw2" w:id="17"/>
+      <w:bookmarkEnd w:id="17"/>
+      <w:r>
+        <w:rPr>
+          <w:rtl w:val="0"/>
+        </w:rPr>
+        <w:t xml:space="preserve">Часть 2. </w:t>
+      </w:r>
+    </w:p>
+    <w:p>
+      <w:pPr>
+        <w:pStyle w:val="Heading2"/>
+        <w:spacing w:line="360" w:lineRule="auto"/>
+        <w:contextualSpacing w:val="0"/>
+        <w:jc w:val="center"/>
+        <w:rPr/>
+      </w:pPr>
+      <w:bookmarkStart w:colFirst="0" w:colLast="0" w:name="_uratpxd9137r" w:id="18"/>
+      <w:bookmarkEnd w:id="18"/>
+      <w:r>
+        <w:rPr>
+          <w:rtl w:val="0"/>
+        </w:rPr>
+        <w:t xml:space="preserve">Случайный лес. </w:t>
+      </w:r>
+    </w:p>
+    <w:p>
+      <w:pPr>
+        <w:ind w:firstLine="720"/>
+        <w:contextualSpacing w:val="0"/>
+        <w:rPr/>
+      </w:pPr>
+      <w:r>
+        <w:rPr>
+          <w:rtl w:val="0"/>
+        </w:rPr>
+        <w:t xml:space="preserve">Проведен последовательный анализ параметров для классификатора Случайный лес. </w:t>
+      </w:r>
+    </w:p>
+    <w:p>
+      <w:pPr>
+        <w:ind w:firstLine="720"/>
+        <w:contextualSpacing w:val="0"/>
+        <w:rPr/>
+      </w:pPr>
+      <w:r>
+        <w:rPr>
+          <w:rtl w:val="0"/>
+        </w:rPr>
+        <w:t xml:space="preserve">Подобрано оптимальное число признаков = 5.</w:t>
+      </w:r>
+    </w:p>
+    <w:p>
+      <w:pPr>
+        <w:spacing w:line="360" w:lineRule="auto"/>
+        <w:contextualSpacing w:val="0"/>
+        <w:rPr/>
+      </w:pPr>
+      <w:r>
+        <w:rPr>
+          <w:rtl w:val="0"/>
+        </w:rPr>
+      </w:r>
+    </w:p>
+    <w:p>
+      <w:pPr>
+        <w:spacing w:line="360" w:lineRule="auto"/>
+        <w:contextualSpacing w:val="0"/>
+        <w:rPr/>
+      </w:pPr>
+      <w:r>
+        <w:rPr>
+          <w:rtl w:val="0"/>
+        </w:rPr>
+      </w:r>
+    </w:p>
+    <w:p>
+      <w:pPr>
+        <w:spacing w:line="360" w:lineRule="auto"/>
+        <w:ind w:left="0" w:firstLine="0"/>
+        <w:contextualSpacing w:val="0"/>
+        <w:rPr/>
+      </w:pPr>
+      <w:r>
+        <w:rPr>
+          <w:rtl w:val="0"/>
+        </w:rPr>
+      </w:r>
+    </w:p>
+    <w:p>
+      <w:pPr>
+        <w:spacing w:line="360" w:lineRule="auto"/>
+        <w:ind w:left="0" w:firstLine="0"/>
+        <w:contextualSpacing w:val="0"/>
+        <w:rPr/>
+      </w:pPr>
+      <w:r>
+        <w:rPr/>
+        <w:drawing>
+          <wp:inline distB="114300" distT="114300" distL="114300" distR="114300">
+            <wp:extent cx="3829050" cy="2543175"/>
+            <wp:effectExtent b="0" l="0" r="0" t="0"/>
+            <wp:docPr id="8" name="image16.png"/>
+            <a:graphic>
+              <a:graphicData uri="http://schemas.openxmlformats.org/drawingml/2006/picture">
+                <pic:pic>
+                  <pic:nvPicPr>
+                    <pic:cNvPr id="0" name="image16.png"/>
+                    <pic:cNvPicPr preferRelativeResize="0"/>
+                  </pic:nvPicPr>
+                  <pic:blipFill>
+                    <a:blip r:embed="rId6"/>
+                    <a:srcRect b="0" l="0" r="0" t="0"/>
+                    <a:stretch>
+                      <a:fillRect/>
+                    </a:stretch>
+                  </pic:blipFill>
+                  <pic:spPr>
+                    <a:xfrm>
+                      <a:off x="0" y="0"/>
+                      <a:ext cx="3829050" cy="2543175"/>
+                    </a:xfrm>
+                    <a:prstGeom prst="rect"/>
+                    <a:ln/>
+                  </pic:spPr>
+                </pic:pic>
+              </a:graphicData>
+            </a:graphic>
+          </wp:inline>
+        </w:drawing>
+      </w:r>
+      <w:r>
+        <w:rPr>
+          <w:rtl w:val="0"/>
+        </w:rPr>
+      </w:r>
+    </w:p>
+    <w:p>
+      <w:pPr>
+        <w:spacing w:line="360" w:lineRule="auto"/>
+        <w:ind w:left="0" w:firstLine="720"/>
+        <w:contextualSpacing w:val="0"/>
+        <w:rPr>
+          <w:sz w:val="21"/>
+          <w:szCs w:val="21"/>
+          <w:highlight w:val="white"/>
+        </w:rPr>
+      </w:pPr>
+      <w:r>
+        <w:rPr>
+          <w:sz w:val="21"/>
+          <w:szCs w:val="21"/>
+          <w:highlight w:val="white"/>
+          <w:rtl w:val="0"/>
+        </w:rPr>
+        <w:t xml:space="preserve">Далее проведен перебор параметров min_samples_leaf и min_sample_split. По полученным данным оптимальное значение Min_samples_leaf: 1 или 3 при средних значениях min_samples_split (приблизительно от 10 до 20). При этом точность на валидации несколько снижается (до 0.92).</w:t>
+      </w:r>
+    </w:p>
+    <w:p>
+      <w:pPr>
+        <w:spacing w:line="360" w:lineRule="auto"/>
+        <w:ind w:left="0" w:firstLine="0"/>
+        <w:contextualSpacing w:val="0"/>
+        <w:rPr>
+          <w:sz w:val="21"/>
+          <w:szCs w:val="21"/>
+          <w:highlight w:val="white"/>
+        </w:rPr>
+      </w:pPr>
+      <w:r>
+        <w:rPr>
+          <w:sz w:val="21"/>
+          <w:szCs w:val="21"/>
+          <w:highlight w:val="white"/>
+          <w:rtl w:val="0"/>
+        </w:rPr>
+        <w:tab/>
+      </w:r>
+    </w:p>
+    <w:p>
+      <w:pPr>
+        <w:spacing w:line="360" w:lineRule="auto"/>
+        <w:ind w:left="0" w:firstLine="720"/>
+        <w:contextualSpacing w:val="0"/>
+        <w:rPr>
+          <w:sz w:val="21"/>
+          <w:szCs w:val="21"/>
+          <w:highlight w:val="white"/>
+        </w:rPr>
+      </w:pPr>
+      <w:r>
+        <w:rPr>
+          <w:sz w:val="21"/>
+          <w:szCs w:val="21"/>
+          <w:highlight w:val="white"/>
+          <w:rtl w:val="0"/>
+        </w:rPr>
+        <w:t xml:space="preserve">Следующим шагом получено подходящее значение max_depth (максимальной глубины дерева).  </w:t>
+      </w:r>
+    </w:p>
+    <w:p>
+      <w:pPr>
+        <w:spacing w:line="360" w:lineRule="auto"/>
+        <w:ind w:left="0" w:firstLine="720"/>
+        <w:contextualSpacing w:val="0"/>
+        <w:rPr>
+          <w:sz w:val="21"/>
+          <w:szCs w:val="21"/>
+          <w:highlight w:val="white"/>
+        </w:rPr>
+      </w:pPr>
+      <w:r>
+        <w:rPr>
+          <w:rtl w:val="0"/>
+        </w:rPr>
+      </w:r>
+    </w:p>
+    <w:p>
+      <w:pPr>
+        <w:spacing w:line="360" w:lineRule="auto"/>
+        <w:ind w:left="0" w:firstLine="0"/>
+        <w:contextualSpacing w:val="0"/>
+        <w:rPr>
+          <w:sz w:val="21"/>
+          <w:szCs w:val="21"/>
+          <w:highlight w:val="white"/>
+        </w:rPr>
+      </w:pPr>
+      <w:r>
+        <w:rPr>
+          <w:sz w:val="21"/>
+          <w:szCs w:val="21"/>
+          <w:highlight w:val="white"/>
+        </w:rPr>
+        <w:drawing>
+          <wp:inline distB="114300" distT="114300" distL="114300" distR="114300">
+            <wp:extent cx="3829050" cy="2543175"/>
+            <wp:effectExtent b="0" l="0" r="0" t="0"/>
+            <wp:docPr id="3" name="image9.png"/>
+            <a:graphic>
+              <a:graphicData uri="http://schemas.openxmlformats.org/drawingml/2006/picture">
+                <pic:pic>
+                  <pic:nvPicPr>
+                    <pic:cNvPr id="0" name="image9.png"/>
+                    <pic:cNvPicPr preferRelativeResize="0"/>
+                  </pic:nvPicPr>
+                  <pic:blipFill>
+                    <a:blip r:embed="rId7"/>
+                    <a:srcRect b="0" l="0" r="0" t="0"/>
+                    <a:stretch>
+                      <a:fillRect/>
+                    </a:stretch>
+                  </pic:blipFill>
+                  <pic:spPr>
+                    <a:xfrm>
+                      <a:off x="0" y="0"/>
+                      <a:ext cx="3829050" cy="2543175"/>
+                    </a:xfrm>
+                    <a:prstGeom prst="rect"/>
+                    <a:ln/>
+                  </pic:spPr>
+                </pic:pic>
+              </a:graphicData>
+            </a:graphic>
+          </wp:inline>
+        </w:drawing>
+      </w:r>
+      <w:r>
+        <w:rPr>
+          <w:rtl w:val="0"/>
+        </w:rPr>
+      </w:r>
+    </w:p>
+    <w:p>
+      <w:pPr>
+        <w:spacing w:line="360" w:lineRule="auto"/>
+        <w:ind w:left="0" w:firstLine="0"/>
+        <w:contextualSpacing w:val="0"/>
+        <w:rPr>
+          <w:sz w:val="21"/>
+          <w:szCs w:val="21"/>
+          <w:highlight w:val="white"/>
+        </w:rPr>
+      </w:pPr>
+      <w:r>
+        <w:rPr>
+          <w:sz w:val="21"/>
+          <w:szCs w:val="21"/>
+          <w:highlight w:val="white"/>
+          <w:rtl w:val="0"/>
+        </w:rPr>
+        <w:t xml:space="preserve">Оптимальная глубина - 5.</w:t>
+      </w:r>
+    </w:p>
+    <w:p>
+      <w:pPr>
+        <w:spacing w:line="360" w:lineRule="auto"/>
+        <w:ind w:left="0" w:firstLine="0"/>
+        <w:contextualSpacing w:val="0"/>
+        <w:rPr>
+          <w:sz w:val="21"/>
+          <w:szCs w:val="21"/>
+          <w:highlight w:val="white"/>
+        </w:rPr>
+      </w:pPr>
+      <w:r>
+        <w:rPr>
+          <w:rtl w:val="0"/>
+        </w:rPr>
+      </w:r>
+    </w:p>
+    <w:p>
+      <w:pPr>
+        <w:spacing w:line="360" w:lineRule="auto"/>
+        <w:ind w:left="0" w:firstLine="0"/>
+        <w:contextualSpacing w:val="0"/>
+        <w:rPr>
+          <w:sz w:val="21"/>
+          <w:szCs w:val="21"/>
+          <w:highlight w:val="white"/>
+        </w:rPr>
+      </w:pPr>
+      <w:r>
+        <w:rPr>
+          <w:sz w:val="21"/>
+          <w:szCs w:val="21"/>
+          <w:highlight w:val="white"/>
+          <w:rtl w:val="0"/>
+        </w:rPr>
+        <w:t xml:space="preserve">Следующим шагом получено оптимальное количество деревьев для Случайного Леса.</w:t>
+      </w:r>
+    </w:p>
+    <w:p>
+      <w:pPr>
+        <w:spacing w:line="360" w:lineRule="auto"/>
+        <w:ind w:left="0" w:firstLine="0"/>
+        <w:contextualSpacing w:val="0"/>
+        <w:rPr>
+          <w:sz w:val="21"/>
+          <w:szCs w:val="21"/>
+          <w:highlight w:val="white"/>
+        </w:rPr>
+      </w:pPr>
+      <w:r>
+        <w:rPr>
+          <w:sz w:val="21"/>
+          <w:szCs w:val="21"/>
+          <w:highlight w:val="white"/>
+        </w:rPr>
+        <w:drawing>
+          <wp:inline distB="114300" distT="114300" distL="114300" distR="114300">
+            <wp:extent cx="3886200" cy="2543175"/>
+            <wp:effectExtent b="0" l="0" r="0" t="0"/>
+            <wp:docPr id="1" name="image6.png"/>
+            <a:graphic>
+              <a:graphicData uri="http://schemas.openxmlformats.org/drawingml/2006/picture">
+                <pic:pic>
+                  <pic:nvPicPr>
+                    <pic:cNvPr id="0" name="image6.png"/>
+                    <pic:cNvPicPr preferRelativeResize="0"/>
+                  </pic:nvPicPr>
+                  <pic:blipFill>
+                    <a:blip r:embed="rId8"/>
+                    <a:srcRect b="0" l="0" r="0" t="0"/>
+                    <a:stretch>
+                      <a:fillRect/>
+                    </a:stretch>
+                  </pic:blipFill>
+                  <pic:spPr>
+                    <a:xfrm>
+                      <a:off x="0" y="0"/>
+                      <a:ext cx="3886200" cy="2543175"/>
+                    </a:xfrm>
+                    <a:prstGeom prst="rect"/>
+                    <a:ln/>
+                  </pic:spPr>
+                </pic:pic>
+              </a:graphicData>
+            </a:graphic>
+          </wp:inline>
+        </w:drawing>
+      </w:r>
+      <w:r>
+        <w:rPr>
+          <w:rtl w:val="0"/>
+        </w:rPr>
+      </w:r>
+    </w:p>
+    <w:p>
+      <w:pPr>
+        <w:spacing w:line="360" w:lineRule="auto"/>
+        <w:ind w:left="0" w:firstLine="0"/>
+        <w:contextualSpacing w:val="0"/>
+        <w:rPr>
+          <w:sz w:val="21"/>
+          <w:szCs w:val="21"/>
+          <w:highlight w:val="white"/>
+        </w:rPr>
+      </w:pPr>
+      <w:r>
+        <w:rPr>
+          <w:sz w:val="21"/>
+          <w:szCs w:val="21"/>
+          <w:highlight w:val="white"/>
+          <w:rtl w:val="0"/>
+        </w:rPr>
+        <w:t xml:space="preserve">Лучший выбор - 20 деревьев на классификатор.</w:t>
+      </w:r>
+    </w:p>
+    <w:p>
+      <w:pPr>
+        <w:spacing w:line="360" w:lineRule="auto"/>
+        <w:ind w:left="0" w:firstLine="0"/>
+        <w:contextualSpacing w:val="0"/>
+        <w:rPr>
+          <w:sz w:val="21"/>
+          <w:szCs w:val="21"/>
+          <w:highlight w:val="white"/>
+        </w:rPr>
+      </w:pPr>
+      <w:r>
+        <w:rPr>
+          <w:rtl w:val="0"/>
+        </w:rPr>
+      </w:r>
+    </w:p>
+    <w:p>
+      <w:pPr>
+        <w:spacing w:line="360" w:lineRule="auto"/>
+        <w:ind w:left="0" w:firstLine="720"/>
+        <w:contextualSpacing w:val="0"/>
+        <w:rPr>
+          <w:sz w:val="21"/>
+          <w:szCs w:val="21"/>
+          <w:highlight w:val="white"/>
+        </w:rPr>
+      </w:pPr>
+      <w:r>
+        <w:rPr>
+          <w:sz w:val="21"/>
+          <w:szCs w:val="21"/>
+          <w:highlight w:val="white"/>
+          <w:rtl w:val="0"/>
+        </w:rPr>
+        <w:t xml:space="preserve">Код с результатом применения оптимальных параметров:</w:t>
+      </w:r>
+    </w:p>
+    <w:p>
+      <w:pPr>
+        <w:spacing w:line="360" w:lineRule="auto"/>
+        <w:ind w:left="0" w:firstLine="0"/>
+        <w:contextualSpacing w:val="0"/>
+        <w:rPr>
+          <w:rFonts w:ascii="Courier New" w:cs="Courier New" w:eastAsia="Courier New" w:hAnsi="Courier New"/>
+          <w:sz w:val="21"/>
+          <w:szCs w:val="21"/>
+          <w:highlight w:val="white"/>
+        </w:rPr>
+      </w:pPr>
+      <w:r>
+        <w:rPr>
+          <w:rFonts w:ascii="Courier New" w:cs="Courier New" w:eastAsia="Courier New" w:hAnsi="Courier New"/>
+          <w:sz w:val="21"/>
+          <w:szCs w:val="21"/>
+          <w:highlight w:val="white"/>
+          <w:rtl w:val="0"/>
+        </w:rPr>
+        <w:t xml:space="preserve">rfc = RandomForestClassifier(n_estimators=20,max_features=5,random_state=random_state)</w:t>
+      </w:r>
+    </w:p>
+    <w:p>
+      <w:pPr>
+        <w:spacing w:line="360" w:lineRule="auto"/>
+        <w:ind w:left="0" w:firstLine="0"/>
+        <w:contextualSpacing w:val="0"/>
+        <w:rPr>
+          <w:rFonts w:ascii="Courier New" w:cs="Courier New" w:eastAsia="Courier New" w:hAnsi="Courier New"/>
+          <w:sz w:val="21"/>
+          <w:szCs w:val="21"/>
+          <w:highlight w:val="white"/>
+        </w:rPr>
+      </w:pPr>
+      <w:r>
+        <w:rPr>
+          <w:rFonts w:ascii="Courier New" w:cs="Courier New" w:eastAsia="Courier New" w:hAnsi="Courier New"/>
+          <w:sz w:val="21"/>
+          <w:szCs w:val="21"/>
+          <w:highlight w:val="white"/>
+          <w:rtl w:val="0"/>
+        </w:rPr>
+        <w:t xml:space="preserve">score = cross_val_score(rfc, X, y, cv=5, n_jobs=-1)</w:t>
+      </w:r>
+    </w:p>
+    <w:p>
+      <w:pPr>
+        <w:spacing w:line="360" w:lineRule="auto"/>
+        <w:ind w:left="0" w:firstLine="0"/>
+        <w:contextualSpacing w:val="0"/>
+        <w:rPr>
+          <w:rFonts w:ascii="Courier New" w:cs="Courier New" w:eastAsia="Courier New" w:hAnsi="Courier New"/>
+          <w:sz w:val="21"/>
+          <w:szCs w:val="21"/>
+          <w:highlight w:val="white"/>
+        </w:rPr>
+      </w:pPr>
+      <w:r>
+        <w:rPr>
+          <w:rFonts w:ascii="Courier New" w:cs="Courier New" w:eastAsia="Courier New" w:hAnsi="Courier New"/>
+          <w:sz w:val="21"/>
+          <w:szCs w:val="21"/>
+          <w:highlight w:val="white"/>
+          <w:rtl w:val="0"/>
+        </w:rPr>
+        <w:t xml:space="preserve">score.mean()</w:t>
+      </w:r>
+    </w:p>
+    <w:p>
+      <w:pPr>
+        <w:spacing w:line="360" w:lineRule="auto"/>
+        <w:ind w:left="0" w:firstLine="720"/>
+        <w:contextualSpacing w:val="0"/>
+        <w:rPr>
+          <w:sz w:val="21"/>
+          <w:szCs w:val="21"/>
+          <w:highlight w:val="white"/>
+        </w:rPr>
+      </w:pPr>
+      <w:r>
+        <w:rPr>
+          <w:sz w:val="21"/>
+          <w:szCs w:val="21"/>
+          <w:highlight w:val="white"/>
+          <w:rtl w:val="0"/>
+        </w:rPr>
+        <w:t xml:space="preserve">Итоговый набор параметров и точность для классификатора:</w:t>
+      </w:r>
+    </w:p>
+    <w:p>
+      <w:pPr>
+        <w:spacing w:line="360" w:lineRule="auto"/>
+        <w:contextualSpacing w:val="0"/>
+        <w:rPr>
+          <w:rFonts w:ascii="Courier New" w:cs="Courier New" w:eastAsia="Courier New" w:hAnsi="Courier New"/>
+          <w:sz w:val="21"/>
+          <w:szCs w:val="21"/>
+          <w:highlight w:val="white"/>
+        </w:rPr>
+      </w:pPr>
+      <w:r>
+        <w:rPr>
+          <w:rFonts w:ascii="Courier New" w:cs="Courier New" w:eastAsia="Courier New" w:hAnsi="Courier New"/>
+          <w:sz w:val="21"/>
+          <w:szCs w:val="21"/>
+          <w:highlight w:val="white"/>
+          <w:rtl w:val="0"/>
+        </w:rPr>
+        <w:t xml:space="preserve">(RandomForestClassifier(bootstrap=True, class_weight=None, criterion='gini',</w:t>
+        <w:br w:type="textWrapping"/>
+        <w:t xml:space="preserve">             max_depth=5, max_features=5, max_leaf_nodes=None,</w:t>
+        <w:br w:type="textWrapping"/>
+        <w:t xml:space="preserve">             min_impurity_split=1e-07, min_samples_leaf=1,</w:t>
+        <w:br w:type="textWrapping"/>
+        <w:t xml:space="preserve">             min_samples_split=2, min_weight_fraction_leaf=0.0,</w:t>
+        <w:br w:type="textWrapping"/>
+        <w:t xml:space="preserve">             n_estimators=20, n_jobs=-1, oob_score=False, random_state=11,</w:t>
+        <w:br w:type="textWrapping"/>
+        <w:t xml:space="preserve">             verbose=0, warm_start=False), 0.93333333333333335)</w:t>
+      </w:r>
+    </w:p>
+    <w:p>
+      <w:pPr>
+        <w:spacing w:line="360" w:lineRule="auto"/>
+        <w:contextualSpacing w:val="0"/>
+        <w:rPr>
+          <w:rFonts w:ascii="Courier New" w:cs="Courier New" w:eastAsia="Courier New" w:hAnsi="Courier New"/>
+          <w:sz w:val="21"/>
+          <w:szCs w:val="21"/>
+          <w:highlight w:val="white"/>
+        </w:rPr>
+      </w:pPr>
+      <w:r>
+        <w:rPr>
+          <w:rtl w:val="0"/>
+        </w:rPr>
+      </w:r>
+    </w:p>
+    <w:p>
+      <w:pPr>
+        <w:pStyle w:val="Heading2"/>
+        <w:spacing w:line="360" w:lineRule="auto"/>
+        <w:contextualSpacing w:val="0"/>
+        <w:jc w:val="center"/>
+        <w:rPr/>
+      </w:pPr>
+      <w:bookmarkStart w:colFirst="0" w:colLast="0" w:name="_n4n0ceh2j6aj" w:id="19"/>
+      <w:bookmarkEnd w:id="19"/>
+      <w:r>
+        <w:rPr>
+          <w:rtl w:val="0"/>
+        </w:rPr>
+        <w:t xml:space="preserve">Градиентный бустинг.</w:t>
+      </w:r>
+    </w:p>
+    <w:p>
+      <w:pPr>
+        <w:ind w:firstLine="720"/>
+        <w:contextualSpacing w:val="0"/>
+        <w:rPr/>
+      </w:pPr>
+      <w:r>
+        <w:rPr>
+          <w:rtl w:val="0"/>
+        </w:rPr>
+        <w:t xml:space="preserve">Проведен анализ параметров для градиентного бустинга.</w:t>
+      </w:r>
+    </w:p>
+    <w:p>
+      <w:pPr>
+        <w:contextualSpacing w:val="0"/>
+        <w:rPr>
+          <w:sz w:val="21"/>
+          <w:szCs w:val="21"/>
+          <w:highlight w:val="white"/>
+        </w:rPr>
+      </w:pPr>
+      <w:r>
+        <w:rPr>
+          <w:rtl w:val="0"/>
+        </w:rPr>
+        <w:t xml:space="preserve">Параметры max_features: оптимальное количество признаков - 7</w:t>
+      </w:r>
+      <w:r>
+        <w:rPr>
+          <w:rtl w:val="0"/>
+        </w:rPr>
+      </w:r>
+    </w:p>
+    <w:p>
+      <w:pPr>
+        <w:spacing w:line="360" w:lineRule="auto"/>
+        <w:ind w:left="0" w:firstLine="0"/>
+        <w:contextualSpacing w:val="0"/>
+        <w:rPr>
+          <w:sz w:val="21"/>
+          <w:szCs w:val="21"/>
+          <w:highlight w:val="white"/>
+        </w:rPr>
+      </w:pPr>
+      <w:r>
+        <w:rPr>
+          <w:sz w:val="21"/>
+          <w:szCs w:val="21"/>
+          <w:highlight w:val="white"/>
+        </w:rPr>
+        <w:drawing>
+          <wp:inline distB="114300" distT="114300" distL="114300" distR="114300">
+            <wp:extent cx="3886200" cy="2543175"/>
+            <wp:effectExtent b="0" l="0" r="0" t="0"/>
+            <wp:docPr id="4" name="image10.png"/>
+            <a:graphic>
+              <a:graphicData uri="http://schemas.openxmlformats.org/drawingml/2006/picture">
+                <pic:pic>
+                  <pic:nvPicPr>
+                    <pic:cNvPr id="0" name="image10.png"/>
+                    <pic:cNvPicPr preferRelativeResize="0"/>
+                  </pic:nvPicPr>
+                  <pic:blipFill>
+                    <a:blip r:embed="rId9"/>
+                    <a:srcRect b="0" l="0" r="0" t="0"/>
+                    <a:stretch>
+                      <a:fillRect/>
+                    </a:stretch>
+                  </pic:blipFill>
+                  <pic:spPr>
+                    <a:xfrm>
+                      <a:off x="0" y="0"/>
+                      <a:ext cx="3886200" cy="2543175"/>
+                    </a:xfrm>
+                    <a:prstGeom prst="rect"/>
+                    <a:ln/>
+                  </pic:spPr>
+                </pic:pic>
+              </a:graphicData>
+            </a:graphic>
+          </wp:inline>
+        </w:drawing>
+      </w:r>
+      <w:r>
+        <w:rPr>
+          <w:rtl w:val="0"/>
+        </w:rPr>
+      </w:r>
+    </w:p>
+    <w:p>
+      <w:pPr>
+        <w:spacing w:line="360" w:lineRule="auto"/>
+        <w:ind w:left="0" w:firstLine="720"/>
+        <w:contextualSpacing w:val="0"/>
+        <w:rPr>
+          <w:sz w:val="21"/>
+          <w:szCs w:val="21"/>
+          <w:highlight w:val="white"/>
+        </w:rPr>
+      </w:pPr>
+      <w:r>
+        <w:rPr>
+          <w:sz w:val="21"/>
+          <w:szCs w:val="21"/>
+          <w:highlight w:val="white"/>
+          <w:rtl w:val="0"/>
+        </w:rPr>
+        <w:t xml:space="preserve">Оптимальное значение для аргумента min_samples_leaf (минимальное количество сэмплов необходимое для создания листа-узла) в сочетании с различными значениями min_samples_split (минимальное число сэмплов необходимое для расщепления узла). Наилучший результат получен при минимальных значениях min_samples_leaf. </w:t>
+      </w:r>
+    </w:p>
+    <w:p>
+      <w:pPr>
+        <w:spacing w:line="360" w:lineRule="auto"/>
+        <w:ind w:left="0" w:firstLine="720"/>
+        <w:contextualSpacing w:val="0"/>
+        <w:rPr>
+          <w:sz w:val="21"/>
+          <w:szCs w:val="21"/>
+          <w:highlight w:val="white"/>
+        </w:rPr>
+      </w:pPr>
+      <w:r>
+        <w:rPr>
+          <w:rtl w:val="0"/>
+        </w:rPr>
+      </w:r>
+    </w:p>
+    <w:p>
+      <w:pPr>
+        <w:spacing w:line="360" w:lineRule="auto"/>
+        <w:ind w:left="0" w:firstLine="720"/>
+        <w:contextualSpacing w:val="0"/>
+        <w:rPr>
+          <w:sz w:val="21"/>
+          <w:szCs w:val="21"/>
+          <w:highlight w:val="white"/>
+        </w:rPr>
+      </w:pPr>
+      <w:r>
+        <w:rPr>
+          <w:rtl w:val="0"/>
+        </w:rPr>
+      </w:r>
+    </w:p>
+    <w:p>
+      <w:pPr>
+        <w:spacing w:line="360" w:lineRule="auto"/>
+        <w:ind w:left="0" w:firstLine="720"/>
+        <w:contextualSpacing w:val="0"/>
+        <w:rPr>
+          <w:sz w:val="21"/>
+          <w:szCs w:val="21"/>
+          <w:highlight w:val="white"/>
+        </w:rPr>
+      </w:pPr>
+      <w:r>
+        <w:rPr>
+          <w:sz w:val="21"/>
+          <w:szCs w:val="21"/>
+          <w:highlight w:val="white"/>
+          <w:rtl w:val="0"/>
+        </w:rPr>
+        <w:t xml:space="preserve">Подходящее значение max_depth (максимальной глубины дерева). Оно равно 2.</w:t>
+      </w:r>
+    </w:p>
+    <w:p>
+      <w:pPr>
+        <w:spacing w:line="360" w:lineRule="auto"/>
+        <w:ind w:left="0" w:firstLine="0"/>
+        <w:contextualSpacing w:val="0"/>
+        <w:rPr>
+          <w:sz w:val="21"/>
+          <w:szCs w:val="21"/>
+          <w:highlight w:val="white"/>
+        </w:rPr>
+      </w:pPr>
+      <w:r>
+        <w:rPr>
+          <w:sz w:val="21"/>
+          <w:szCs w:val="21"/>
+          <w:highlight w:val="white"/>
+        </w:rPr>
+        <w:drawing>
+          <wp:inline distB="114300" distT="114300" distL="114300" distR="114300">
+            <wp:extent cx="3762375" cy="2543175"/>
+            <wp:effectExtent b="0" l="0" r="0" t="0"/>
+            <wp:docPr id="7" name="image14.png"/>
+            <a:graphic>
+              <a:graphicData uri="http://schemas.openxmlformats.org/drawingml/2006/picture">
+                <pic:pic>
+                  <pic:nvPicPr>
+                    <pic:cNvPr id="0" name="image14.png"/>
+                    <pic:cNvPicPr preferRelativeResize="0"/>
+                  </pic:nvPicPr>
+                  <pic:blipFill>
+                    <a:blip r:embed="rId10"/>
+                    <a:srcRect b="0" l="0" r="0" t="0"/>
+                    <a:stretch>
+                      <a:fillRect/>
+                    </a:stretch>
+                  </pic:blipFill>
+                  <pic:spPr>
+                    <a:xfrm>
+                      <a:off x="0" y="0"/>
+                      <a:ext cx="3762375" cy="2543175"/>
+                    </a:xfrm>
+                    <a:prstGeom prst="rect"/>
+                    <a:ln/>
+                  </pic:spPr>
+                </pic:pic>
+              </a:graphicData>
+            </a:graphic>
+          </wp:inline>
+        </w:drawing>
+      </w:r>
+      <w:r>
+        <w:rPr>
+          <w:rtl w:val="0"/>
+        </w:rPr>
+      </w:r>
+    </w:p>
+    <w:p>
+      <w:pPr>
+        <w:spacing w:line="360" w:lineRule="auto"/>
+        <w:ind w:left="0" w:firstLine="720"/>
+        <w:contextualSpacing w:val="0"/>
+        <w:rPr>
+          <w:sz w:val="21"/>
+          <w:szCs w:val="21"/>
+          <w:highlight w:val="white"/>
+        </w:rPr>
+      </w:pPr>
+      <w:r>
+        <w:rPr>
+          <w:sz w:val="21"/>
+          <w:szCs w:val="21"/>
+          <w:highlight w:val="white"/>
+          <w:rtl w:val="0"/>
+        </w:rPr>
+        <w:t xml:space="preserve">Оптимальное количество деревьев для Градиентного Бустинга = 50.</w:t>
+      </w:r>
+    </w:p>
+    <w:p>
+      <w:pPr>
+        <w:spacing w:line="360" w:lineRule="auto"/>
+        <w:ind w:left="0" w:firstLine="0"/>
+        <w:contextualSpacing w:val="0"/>
+        <w:rPr>
+          <w:sz w:val="21"/>
+          <w:szCs w:val="21"/>
+          <w:highlight w:val="white"/>
+        </w:rPr>
+      </w:pPr>
+      <w:r>
+        <w:rPr>
+          <w:sz w:val="21"/>
+          <w:szCs w:val="21"/>
+          <w:highlight w:val="white"/>
+        </w:rPr>
+        <w:drawing>
+          <wp:inline distB="114300" distT="114300" distL="114300" distR="114300">
+            <wp:extent cx="3886200" cy="2543175"/>
+            <wp:effectExtent b="0" l="0" r="0" t="0"/>
+            <wp:docPr id="2" name="image8.png"/>
+            <a:graphic>
+              <a:graphicData uri="http://schemas.openxmlformats.org/drawingml/2006/picture">
+                <pic:pic>
+                  <pic:nvPicPr>
+                    <pic:cNvPr id="0" name="image8.png"/>
+                    <pic:cNvPicPr preferRelativeResize="0"/>
+                  </pic:nvPicPr>
+                  <pic:blipFill>
+                    <a:blip r:embed="rId11"/>
+                    <a:srcRect b="0" l="0" r="0" t="0"/>
+                    <a:stretch>
+                      <a:fillRect/>
+                    </a:stretch>
+                  </pic:blipFill>
+                  <pic:spPr>
+                    <a:xfrm>
+                      <a:off x="0" y="0"/>
+                      <a:ext cx="3886200" cy="2543175"/>
+                    </a:xfrm>
+                    <a:prstGeom prst="rect"/>
+                    <a:ln/>
+                  </pic:spPr>
+                </pic:pic>
+              </a:graphicData>
+            </a:graphic>
+          </wp:inline>
+        </w:drawing>
+      </w:r>
+      <w:r>
+        <w:rPr>
+          <w:rtl w:val="0"/>
+        </w:rPr>
+      </w:r>
+    </w:p>
+    <w:p>
+      <w:pPr>
+        <w:spacing w:line="360" w:lineRule="auto"/>
+        <w:ind w:left="0" w:firstLine="0"/>
+        <w:contextualSpacing w:val="0"/>
+        <w:rPr>
+          <w:sz w:val="21"/>
+          <w:szCs w:val="21"/>
+          <w:highlight w:val="white"/>
+        </w:rPr>
+      </w:pPr>
+      <w:r>
+        <w:rPr>
+          <w:sz w:val="21"/>
+          <w:szCs w:val="21"/>
+          <w:highlight w:val="white"/>
+          <w:rtl w:val="0"/>
+        </w:rPr>
+        <w:t xml:space="preserve">Код использования классификатора с оптимальными параметрами:</w:t>
+      </w:r>
+    </w:p>
+    <w:p>
+      <w:pPr>
+        <w:spacing w:line="360" w:lineRule="auto"/>
+        <w:ind w:left="0" w:firstLine="0"/>
+        <w:contextualSpacing w:val="0"/>
+        <w:rPr>
+          <w:rFonts w:ascii="Courier New" w:cs="Courier New" w:eastAsia="Courier New" w:hAnsi="Courier New"/>
+          <w:sz w:val="21"/>
+          <w:szCs w:val="21"/>
+          <w:highlight w:val="white"/>
+        </w:rPr>
+      </w:pPr>
+      <w:r>
+        <w:rPr>
+          <w:rFonts w:ascii="Courier New" w:cs="Courier New" w:eastAsia="Courier New" w:hAnsi="Courier New"/>
+          <w:sz w:val="21"/>
+          <w:szCs w:val="21"/>
+          <w:highlight w:val="white"/>
+          <w:rtl w:val="0"/>
+        </w:rPr>
+        <w:t xml:space="preserve">gbc = GradientBoostingClassifier(n_estimators=50,</w:t>
+      </w:r>
+    </w:p>
+    <w:p>
+      <w:pPr>
+        <w:spacing w:line="360" w:lineRule="auto"/>
+        <w:ind w:left="0" w:firstLine="0"/>
+        <w:contextualSpacing w:val="0"/>
+        <w:rPr>
+          <w:rFonts w:ascii="Courier New" w:cs="Courier New" w:eastAsia="Courier New" w:hAnsi="Courier New"/>
+          <w:sz w:val="21"/>
+          <w:szCs w:val="21"/>
+          <w:highlight w:val="white"/>
+        </w:rPr>
+      </w:pPr>
+      <w:r>
+        <w:rPr>
+          <w:rFonts w:ascii="Courier New" w:cs="Courier New" w:eastAsia="Courier New" w:hAnsi="Courier New"/>
+          <w:sz w:val="21"/>
+          <w:szCs w:val="21"/>
+          <w:highlight w:val="white"/>
+          <w:rtl w:val="0"/>
+        </w:rPr>
+        <w:t xml:space="preserve">                                 max_depth=2,</w:t>
+      </w:r>
+    </w:p>
+    <w:p>
+      <w:pPr>
+        <w:spacing w:line="360" w:lineRule="auto"/>
+        <w:ind w:left="0" w:firstLine="0"/>
+        <w:contextualSpacing w:val="0"/>
+        <w:rPr>
+          <w:rFonts w:ascii="Courier New" w:cs="Courier New" w:eastAsia="Courier New" w:hAnsi="Courier New"/>
+          <w:sz w:val="21"/>
+          <w:szCs w:val="21"/>
+          <w:highlight w:val="white"/>
+        </w:rPr>
+      </w:pPr>
+      <w:r>
+        <w:rPr>
+          <w:rFonts w:ascii="Courier New" w:cs="Courier New" w:eastAsia="Courier New" w:hAnsi="Courier New"/>
+          <w:sz w:val="21"/>
+          <w:szCs w:val="21"/>
+          <w:highlight w:val="white"/>
+          <w:rtl w:val="0"/>
+        </w:rPr>
+        <w:t xml:space="preserve">                                 min_samples_leaf=1,</w:t>
+      </w:r>
+    </w:p>
+    <w:p>
+      <w:pPr>
+        <w:spacing w:line="360" w:lineRule="auto"/>
+        <w:ind w:left="0" w:firstLine="0"/>
+        <w:contextualSpacing w:val="0"/>
+        <w:rPr>
+          <w:rFonts w:ascii="Courier New" w:cs="Courier New" w:eastAsia="Courier New" w:hAnsi="Courier New"/>
+          <w:sz w:val="21"/>
+          <w:szCs w:val="21"/>
+          <w:highlight w:val="white"/>
+        </w:rPr>
+      </w:pPr>
+      <w:r>
+        <w:rPr>
+          <w:rFonts w:ascii="Courier New" w:cs="Courier New" w:eastAsia="Courier New" w:hAnsi="Courier New"/>
+          <w:sz w:val="21"/>
+          <w:szCs w:val="21"/>
+          <w:highlight w:val="white"/>
+          <w:rtl w:val="0"/>
+        </w:rPr>
+        <w:t xml:space="preserve">                                 max_features=7,</w:t>
+      </w:r>
+    </w:p>
+    <w:p>
+      <w:pPr>
+        <w:spacing w:line="360" w:lineRule="auto"/>
+        <w:ind w:left="0" w:firstLine="0"/>
+        <w:contextualSpacing w:val="0"/>
+        <w:rPr>
+          <w:rFonts w:ascii="Courier New" w:cs="Courier New" w:eastAsia="Courier New" w:hAnsi="Courier New"/>
+          <w:sz w:val="21"/>
+          <w:szCs w:val="21"/>
+          <w:highlight w:val="white"/>
+        </w:rPr>
+      </w:pPr>
+      <w:r>
+        <w:rPr>
+          <w:rFonts w:ascii="Courier New" w:cs="Courier New" w:eastAsia="Courier New" w:hAnsi="Courier New"/>
+          <w:sz w:val="21"/>
+          <w:szCs w:val="21"/>
+          <w:highlight w:val="white"/>
+          <w:rtl w:val="0"/>
+        </w:rPr>
+        <w:t xml:space="preserve">                                 random_state=random_state)</w:t>
+      </w:r>
+    </w:p>
+    <w:p>
+      <w:pPr>
+        <w:spacing w:line="360" w:lineRule="auto"/>
+        <w:ind w:left="0" w:firstLine="0"/>
+        <w:contextualSpacing w:val="0"/>
+        <w:rPr>
+          <w:rFonts w:ascii="Courier New" w:cs="Courier New" w:eastAsia="Courier New" w:hAnsi="Courier New"/>
+          <w:sz w:val="21"/>
+          <w:szCs w:val="21"/>
+          <w:highlight w:val="white"/>
+        </w:rPr>
+      </w:pPr>
+      <w:r>
+        <w:rPr>
+          <w:rFonts w:ascii="Courier New" w:cs="Courier New" w:eastAsia="Courier New" w:hAnsi="Courier New"/>
+          <w:sz w:val="21"/>
+          <w:szCs w:val="21"/>
+          <w:highlight w:val="white"/>
+          <w:rtl w:val="0"/>
+        </w:rPr>
+        <w:t xml:space="preserve">score = cross_val_score(gbc, X, y, cv=5, n_jobs=-1)</w:t>
+      </w:r>
+    </w:p>
+    <w:p>
+      <w:pPr>
+        <w:spacing w:line="360" w:lineRule="auto"/>
+        <w:ind w:left="0" w:firstLine="0"/>
+        <w:contextualSpacing w:val="0"/>
+        <w:rPr>
+          <w:rFonts w:ascii="Courier New" w:cs="Courier New" w:eastAsia="Courier New" w:hAnsi="Courier New"/>
+          <w:sz w:val="21"/>
+          <w:szCs w:val="21"/>
+          <w:highlight w:val="white"/>
+        </w:rPr>
+      </w:pPr>
+      <w:r>
+        <w:rPr>
+          <w:rFonts w:ascii="Courier New" w:cs="Courier New" w:eastAsia="Courier New" w:hAnsi="Courier New"/>
+          <w:sz w:val="21"/>
+          <w:szCs w:val="21"/>
+          <w:highlight w:val="white"/>
+          <w:rtl w:val="0"/>
+        </w:rPr>
+        <w:t xml:space="preserve">score.mean()</w:t>
+      </w:r>
+    </w:p>
+    <w:p>
+      <w:pPr>
+        <w:spacing w:line="360" w:lineRule="auto"/>
+        <w:ind w:left="0" w:firstLine="0"/>
+        <w:contextualSpacing w:val="0"/>
+        <w:rPr>
+          <w:sz w:val="21"/>
+          <w:szCs w:val="21"/>
+          <w:highlight w:val="white"/>
+        </w:rPr>
+      </w:pPr>
+      <w:r>
+        <w:rPr>
+          <w:sz w:val="21"/>
+          <w:szCs w:val="21"/>
+          <w:highlight w:val="white"/>
+          <w:rtl w:val="0"/>
+        </w:rPr>
+        <w:t xml:space="preserve">Результат: 0.9333.</w:t>
+      </w:r>
+    </w:p>
+    <w:p>
+      <w:pPr>
+        <w:spacing w:line="360" w:lineRule="auto"/>
+        <w:ind w:left="0" w:firstLine="0"/>
+        <w:contextualSpacing w:val="0"/>
+        <w:rPr>
+          <w:sz w:val="21"/>
+          <w:szCs w:val="21"/>
+          <w:highlight w:val="white"/>
+        </w:rPr>
+      </w:pPr>
+      <w:r>
+        <w:rPr>
+          <w:sz w:val="21"/>
+          <w:szCs w:val="21"/>
+          <w:highlight w:val="white"/>
+          <w:rtl w:val="0"/>
+        </w:rPr>
+        <w:tab/>
+      </w:r>
+    </w:p>
+    <w:p>
+      <w:pPr>
+        <w:spacing w:line="360" w:lineRule="auto"/>
+        <w:ind w:left="0" w:firstLine="0"/>
+        <w:contextualSpacing w:val="0"/>
+        <w:rPr>
+          <w:sz w:val="21"/>
+          <w:szCs w:val="21"/>
+          <w:highlight w:val="white"/>
+        </w:rPr>
+      </w:pPr>
+      <w:r>
+        <w:rPr>
+          <w:rtl w:val="0"/>
+        </w:rPr>
+      </w:r>
+    </w:p>
+    <w:p>
+      <w:pPr>
+        <w:spacing w:line="360" w:lineRule="auto"/>
+        <w:ind w:left="0" w:firstLine="720"/>
+        <w:contextualSpacing w:val="0"/>
+        <w:rPr>
+          <w:sz w:val="21"/>
+          <w:szCs w:val="21"/>
+          <w:highlight w:val="white"/>
+        </w:rPr>
+      </w:pPr>
+      <w:r>
+        <w:rPr>
+          <w:sz w:val="21"/>
+          <w:szCs w:val="21"/>
+          <w:highlight w:val="white"/>
+          <w:rtl w:val="0"/>
+        </w:rPr>
+        <w:t xml:space="preserve">Далее проанализирована важность признаков при использовании их в вышеуказанных классификаторах. Получены следующие результаты.</w:t>
+      </w:r>
+    </w:p>
+    <w:p>
+      <w:pPr>
+        <w:spacing w:line="360" w:lineRule="auto"/>
+        <w:ind w:left="0" w:firstLine="0"/>
+        <w:contextualSpacing w:val="0"/>
+        <w:rPr>
+          <w:sz w:val="21"/>
+          <w:szCs w:val="21"/>
+          <w:highlight w:val="white"/>
+        </w:rPr>
+      </w:pPr>
+      <w:r>
+        <w:rPr>
+          <w:sz w:val="21"/>
+          <w:szCs w:val="21"/>
+          <w:highlight w:val="white"/>
+        </w:rPr>
+        <w:drawing>
+          <wp:inline distB="114300" distT="114300" distL="114300" distR="114300">
+            <wp:extent cx="5731200" cy="2070100"/>
+            <wp:effectExtent b="0" l="0" r="0" t="0"/>
+            <wp:docPr id="5" name="image12.png"/>
+            <a:graphic>
+              <a:graphicData uri="http://schemas.openxmlformats.org/drawingml/2006/picture">
+                <pic:pic>
+                  <pic:nvPicPr>
+                    <pic:cNvPr id="0" name="image12.png"/>
+                    <pic:cNvPicPr preferRelativeResize="0"/>
+                  </pic:nvPicPr>
+                  <pic:blipFill>
+                    <a:blip r:embed="rId12"/>
+                    <a:srcRect b="0" l="0" r="0" t="0"/>
+                    <a:stretch>
+                      <a:fillRect/>
+                    </a:stretch>
+                  </pic:blipFill>
+                  <pic:spPr>
+                    <a:xfrm>
+                      <a:off x="0" y="0"/>
+                      <a:ext cx="5731200" cy="2070100"/>
+                    </a:xfrm>
+                    <a:prstGeom prst="rect"/>
+                    <a:ln/>
+                  </pic:spPr>
+                </pic:pic>
+              </a:graphicData>
+            </a:graphic>
+          </wp:inline>
+        </w:drawing>
+      </w:r>
+      <w:r>
+        <w:rPr>
+          <w:rtl w:val="0"/>
+        </w:rPr>
+      </w:r>
+    </w:p>
+    <w:p>
+      <w:pPr>
+        <w:spacing w:line="360" w:lineRule="auto"/>
+        <w:ind w:left="0" w:firstLine="0"/>
+        <w:contextualSpacing w:val="0"/>
+        <w:rPr>
+          <w:sz w:val="21"/>
+          <w:szCs w:val="21"/>
+          <w:highlight w:val="white"/>
+        </w:rPr>
+      </w:pPr>
+      <w:r>
+        <w:rPr>
+          <w:sz w:val="21"/>
+          <w:szCs w:val="21"/>
+          <w:highlight w:val="white"/>
+          <w:rtl w:val="0"/>
+        </w:rPr>
+        <w:t xml:space="preserve">Результаты: Отдельное дерево = 0.914, Градиентный Бустинг = 0.933, Случайный лес = 0.933, Логистическая регрессия = 0.957.</w:t>
+      </w:r>
+    </w:p>
+    <w:p>
+      <w:pPr>
+        <w:spacing w:line="360" w:lineRule="auto"/>
+        <w:ind w:left="0" w:firstLine="0"/>
+        <w:contextualSpacing w:val="0"/>
+        <w:rPr>
+          <w:sz w:val="21"/>
+          <w:szCs w:val="21"/>
+          <w:highlight w:val="white"/>
+        </w:rPr>
+      </w:pPr>
+      <w:r>
+        <w:rPr>
+          <w:rtl w:val="0"/>
+        </w:rPr>
+      </w:r>
+    </w:p>
+    <w:p>
+      <w:pPr>
+        <w:pStyle w:val="Heading2"/>
+        <w:spacing w:line="360" w:lineRule="auto"/>
+        <w:contextualSpacing w:val="0"/>
+        <w:jc w:val="center"/>
+        <w:rPr/>
+      </w:pPr>
+      <w:bookmarkStart w:colFirst="0" w:colLast="0" w:name="_ol7lrs8kmh6o" w:id="20"/>
+      <w:bookmarkEnd w:id="20"/>
+      <w:r>
+        <w:rPr>
+          <w:rtl w:val="0"/>
+        </w:rPr>
+        <w:t xml:space="preserve">Выводы.</w:t>
+      </w:r>
+    </w:p>
+    <w:p>
+      <w:pPr>
+        <w:ind w:firstLine="720"/>
+        <w:contextualSpacing w:val="0"/>
+        <w:rPr/>
+      </w:pPr>
+      <w:r>
+        <w:rPr>
+          <w:rtl w:val="0"/>
+        </w:rPr>
+        <w:t xml:space="preserve">Учитывая высокую склонность деревьев решений к переобучению и соответственно худшей точности на тестовых или валидационных данных (плохо генерализуют) были предложены методы которые улучшают возможности деревьев решений. Мы рассмотрели RandomForest - который по существу является вариантом Bagging (Bootstrap Agregation). Данный метод снижает Variance и тем самым уменьшает переобучение, использую большое количество деревьев обучающихся на разных подвыборках основной выборки (созданных методом bootstrap). </w:t>
+      </w:r>
+    </w:p>
+    <w:p>
+      <w:pPr>
+        <w:ind w:firstLine="720"/>
+        <w:contextualSpacing w:val="0"/>
+        <w:rPr/>
+      </w:pPr>
+      <w:r>
+        <w:rPr>
+          <w:rtl w:val="0"/>
+        </w:rPr>
+        <w:t xml:space="preserve">В RandomForest классификаторе для того чтобы еще уменьшить корреляцию между деревьями для каждого расщепления используется случайный набор признаков m из общего числа признаков n (m &lt; n). </w:t>
+      </w:r>
+    </w:p>
+    <w:p>
+      <w:pPr>
+        <w:ind w:firstLine="720"/>
+        <w:contextualSpacing w:val="0"/>
+        <w:rPr/>
+      </w:pPr>
+      <w:r>
+        <w:rPr>
+          <w:rtl w:val="0"/>
+        </w:rPr>
+        <w:t xml:space="preserve">Идея градиентного бустинга заключается в том, чтобы также использовать большое количество деревьев. Но в качестве обучающих данных для следующего дерева подается данные  с учетом ошибки, допущенной на предыдущем дереве. Таким образом каждому дереву достаются все данные и большее внимание они обращают на данные с большей ошибкой.</w:t>
+      </w:r>
+    </w:p>
+    <w:p>
+      <w:pPr>
+        <w:contextualSpacing w:val="0"/>
+        <w:rPr/>
+      </w:pPr>
+      <w:r>
+        <w:rPr>
+          <w:rtl w:val="0"/>
+        </w:rPr>
+      </w:r>
+    </w:p>
+    <w:p>
+      <w:pPr>
+        <w:ind w:firstLine="720"/>
+        <w:contextualSpacing w:val="0"/>
+        <w:rPr/>
+      </w:pPr>
+      <w:r>
+        <w:rPr>
+          <w:rtl w:val="0"/>
+        </w:rPr>
+        <w:t xml:space="preserve">Исследуя наши данные мы получили результаты, которые в большей мере подтверждают теорию. Хотя Случайный Лес и оказался равноценным Градиентному  Бустингу.</w:t>
+      </w:r>
+    </w:p>
+    <w:p>
+      <w:pPr>
+        <w:ind w:firstLine="720"/>
+        <w:contextualSpacing w:val="0"/>
+        <w:rPr/>
+      </w:pPr>
+      <w:r>
+        <w:rPr>
+          <w:rtl w:val="0"/>
+        </w:rPr>
+        <w:t xml:space="preserve">При этом самым подходящим методом оказалась все же логистическая регрессия.</w:t>
+      </w:r>
+    </w:p>
+    <w:p>
+      <w:pPr>
+        <w:contextualSpacing w:val="0"/>
+        <w:rPr/>
+      </w:pPr>
+      <w:r>
+        <w:rPr>
+          <w:rtl w:val="0"/>
+        </w:rPr>
+      </w:r>
+    </w:p>
+    <w:p>
+      <w:pPr>
+        <w:spacing w:line="360" w:lineRule="auto"/>
+        <w:ind w:left="0" w:firstLine="0"/>
+        <w:contextualSpacing w:val="0"/>
+        <w:rPr>
+          <w:sz w:val="21"/>
+          <w:szCs w:val="21"/>
+          <w:highlight w:val="white"/>
+        </w:rPr>
       </w:pPr>
       <w:r>
         <w:rPr>

</xml_diff>